<commit_message>
Iniziata analisi testuale requisiti
</commit_message>
<xml_diff>
--- a/Requisiti.docx
+++ b/Requisiti.docx
@@ -11,25 +11,78 @@
       <w:r>
         <w:t xml:space="preserve">L’azienda </w:t>
       </w:r>
+      <w:proofErr w:type="spellStart"/>
       <w:r>
         <w:rPr>
           <w:highlight w:val="yellow"/>
         </w:rPr>
+        <w:t>BeautifulWeight</w:t>
+      </w:r>
+      <w:proofErr w:type="spellEnd"/>
+      <w:r>
+        <w:t xml:space="preserve"> </w:t>
+      </w:r>
+      <w:r>
+        <w:rPr>
+          <w:highlight w:val="yellow"/>
+        </w:rPr>
         <w:t>XXX</w:t>
       </w:r>
       <w:r>
-        <w:t xml:space="preserve"> vuole realizzare una piattaforma software per pubblicizzare i propri servizi </w:t>
+        <w:t xml:space="preserve"> vuole realizzare una piattaforma software per pubblicizzare i propri </w:t>
+      </w:r>
+      <w:r>
+        <w:rPr>
+          <w:highlight w:val="green"/>
+        </w:rPr>
+        <w:t xml:space="preserve">servizi </w:t>
       </w:r>
       <w:proofErr w:type="spellStart"/>
       <w:r>
+        <w:rPr>
+          <w:highlight w:val="green"/>
+        </w:rPr>
         <w:t>dietistici</w:t>
       </w:r>
       <w:proofErr w:type="spellEnd"/>
       <w:r>
-        <w:t>. A questo scopo si devono gestire i profili di utenti</w:t>
-      </w:r>
-      <w:r>
-        <w:t xml:space="preserve">. L’azienda richiede che tutti gli utilizzatori dell’applicazione effettuino una registrazione, con possibilità di registrazione standard </w:t>
+        <w:t xml:space="preserve">. A questo scopo si devono </w:t>
+      </w:r>
+      <w:r>
+        <w:rPr>
+          <w:highlight w:val="cyan"/>
+        </w:rPr>
+        <w:t>gestire i profili di utenti</w:t>
+      </w:r>
+      <w:r>
+        <w:t xml:space="preserve">. L’azienda </w:t>
+      </w:r>
+      <w:r>
+        <w:rPr>
+          <w:highlight w:val="cyan"/>
+        </w:rPr>
+        <w:t>richiede</w:t>
+      </w:r>
+      <w:r>
+        <w:t xml:space="preserve"> che tutti gli </w:t>
+      </w:r>
+      <w:r>
+        <w:rPr>
+          <w:highlight w:val="green"/>
+        </w:rPr>
+        <w:t>utilizzatori</w:t>
+      </w:r>
+      <w:r>
+        <w:t xml:space="preserve"> dell’applicazione </w:t>
+      </w:r>
+      <w:r>
+        <w:rPr>
+          <w:highlight w:val="cyan"/>
+        </w:rPr>
+        <w:t>effettuino una registrazione</w:t>
+      </w:r>
+      <w:r>
+        <w:t xml:space="preserve">, con possibilità di registrazione standard </w:t>
       </w:r>
       <w:r>
         <w:t xml:space="preserve">gratuita </w:t>
@@ -43,10 +96,37 @@
     </w:p>
     <w:p>
       <w:r>
-        <w:t>In sede di registrazione è richiesta all’utente la compilazione di una</w:t>
-      </w:r>
-      <w:r>
-        <w:t xml:space="preserve"> scheda anagrafica e fisiologica. A tutti gli utenti sono richiesti:</w:t>
+        <w:t xml:space="preserve">In sede di registrazione è richiesta all’utente la </w:t>
+      </w:r>
+      <w:r>
+        <w:rPr>
+          <w:highlight w:val="cyan"/>
+        </w:rPr>
+        <w:t>compilazione</w:t>
+      </w:r>
+      <w:r>
+        <w:t xml:space="preserve"> di una</w:t>
+      </w:r>
+      <w:r>
+        <w:t xml:space="preserve"> </w:t>
+      </w:r>
+      <w:r>
+        <w:rPr>
+          <w:highlight w:val="green"/>
+        </w:rPr>
+        <w:t>scheda anagrafica e fisiologica</w:t>
+      </w:r>
+      <w:r>
+        <w:t xml:space="preserve">. A tutti gli </w:t>
+      </w:r>
+      <w:r>
+        <w:rPr>
+          <w:highlight w:val="green"/>
+        </w:rPr>
+        <w:t>utenti</w:t>
+      </w:r>
+      <w:r>
+        <w:t xml:space="preserve"> sono richiesti:</w:t>
       </w:r>
     </w:p>
     <w:p>
@@ -157,13 +237,7 @@
         </w:numPr>
       </w:pPr>
       <w:r>
-        <w:t xml:space="preserve">Ore di </w:t>
-      </w:r>
-      <w:r>
-        <w:t>attività sportiva</w:t>
-      </w:r>
-      <w:r>
-        <w:t xml:space="preserve"> settimanale</w:t>
+        <w:t>Ore di attività sportiva settimanale</w:t>
       </w:r>
     </w:p>
     <w:p>
@@ -180,19 +254,34 @@
     </w:p>
     <w:p>
       <w:r>
-        <w:t>Solo per gli utenti premium sono inoltre disponibili:</w:t>
-      </w:r>
-    </w:p>
-    <w:p>
-      <w:pPr>
-        <w:pStyle w:val="Paragrafoelenco"/>
-        <w:numPr>
-          <w:ilvl w:val="0"/>
-          <w:numId w:val="2"/>
-        </w:numPr>
-      </w:pPr>
-      <w:r>
-        <w:t>Obiettivo d</w:t>
+        <w:t xml:space="preserve">Solo per gli </w:t>
+      </w:r>
+      <w:r>
+        <w:rPr>
+          <w:highlight w:val="green"/>
+        </w:rPr>
+        <w:t>utenti premium</w:t>
+      </w:r>
+      <w:r>
+        <w:t xml:space="preserve"> sono inoltre disponibili:</w:t>
+      </w:r>
+    </w:p>
+    <w:p>
+      <w:pPr>
+        <w:pStyle w:val="Paragrafoelenco"/>
+        <w:numPr>
+          <w:ilvl w:val="0"/>
+          <w:numId w:val="2"/>
+        </w:numPr>
+      </w:pPr>
+      <w:r>
+        <w:rPr>
+          <w:highlight w:val="green"/>
+        </w:rPr>
+        <w:t>Obiettivo</w:t>
+      </w:r>
+      <w:r>
+        <w:t xml:space="preserve"> d</w:t>
       </w:r>
       <w:r>
         <w:t>ella dieta a scelta tra mantenimento peso (default per gli utenti standard), aumento massa muscolare, perdita di peso, definizione muscolare</w:t>
@@ -205,26 +294,112 @@
           <w:ilvl w:val="0"/>
           <w:numId w:val="2"/>
         </w:numPr>
-      </w:pPr>
-      <w:r>
-        <w:t>Preferenze alimentari</w:t>
-      </w:r>
-    </w:p>
-    <w:p>
-      <w:pPr>
-        <w:pStyle w:val="Paragrafoelenco"/>
-        <w:numPr>
-          <w:ilvl w:val="0"/>
-          <w:numId w:val="2"/>
-        </w:numPr>
-      </w:pPr>
-      <w:r>
-        <w:t>Intolleranze e allergie</w:t>
-      </w:r>
-    </w:p>
-    <w:p>
-      <w:r>
-        <w:t>L’azienda dispone di diverse tipologie di dieta, compatibili o meno con i vari obiettivi. Agli utenti standard viene presentata unicamente una dieta, mentre gli utenti premium possono scegliere fra tutte le diete compatibili con il loro obiettivo.</w:t>
+        <w:rPr>
+          <w:color w:val="FF0000"/>
+        </w:rPr>
+      </w:pPr>
+      <w:r>
+        <w:rPr>
+          <w:color w:val="FF0000"/>
+          <w:highlight w:val="green"/>
+        </w:rPr>
+        <w:t>Preferenze</w:t>
+      </w:r>
+      <w:r>
+        <w:rPr>
+          <w:color w:val="FF0000"/>
+        </w:rPr>
+        <w:t xml:space="preserve"> alimentari</w:t>
+      </w:r>
+      <w:bookmarkStart w:id="0" w:name="_GoBack"/>
+      <w:bookmarkEnd w:id="0"/>
+    </w:p>
+    <w:p>
+      <w:pPr>
+        <w:pStyle w:val="Paragrafoelenco"/>
+        <w:numPr>
+          <w:ilvl w:val="0"/>
+          <w:numId w:val="2"/>
+        </w:numPr>
+      </w:pPr>
+      <w:r>
+        <w:rPr>
+          <w:highlight w:val="green"/>
+        </w:rPr>
+        <w:t>Intolleranze</w:t>
+      </w:r>
+      <w:r>
+        <w:t xml:space="preserve"> </w:t>
+      </w:r>
+      <w:r>
+        <w:rPr>
+          <w:highlight w:val="green"/>
+        </w:rPr>
+        <w:t>e allergie</w:t>
+      </w:r>
+    </w:p>
+    <w:p>
+      <w:r>
+        <w:t xml:space="preserve">Un utente premium deve poter </w:t>
+      </w:r>
+      <w:r>
+        <w:rPr>
+          <w:highlight w:val="cyan"/>
+        </w:rPr>
+        <w:t>visualizzare, modificare e cancellare il suo profilo</w:t>
+      </w:r>
+      <w:r>
+        <w:t xml:space="preserve">. Un utente standard può inoltre </w:t>
+      </w:r>
+      <w:r>
+        <w:rPr>
+          <w:highlight w:val="cyan"/>
+        </w:rPr>
+        <w:t>effettuare l’upgrade a utente premium</w:t>
+      </w:r>
+      <w:r>
+        <w:t>, modificando contestualmente la sua scheda anagrafica e fisiologica.</w:t>
+      </w:r>
+    </w:p>
+    <w:p>
+      <w:r>
+        <w:t xml:space="preserve">L’azienda </w:t>
+      </w:r>
+      <w:r>
+        <w:rPr>
+          <w:highlight w:val="cyan"/>
+        </w:rPr>
+        <w:t>dispone</w:t>
+      </w:r>
+      <w:r>
+        <w:t xml:space="preserve"> di diverse tipologie di </w:t>
+      </w:r>
+      <w:r>
+        <w:rPr>
+          <w:highlight w:val="green"/>
+        </w:rPr>
+        <w:t>dieta</w:t>
+      </w:r>
+      <w:r>
+        <w:t xml:space="preserve">, compatibili o meno con i vari obiettivi. Agli utenti standard viene </w:t>
+      </w:r>
+      <w:r>
+        <w:rPr>
+          <w:highlight w:val="cyan"/>
+        </w:rPr>
+        <w:t>presentata</w:t>
+      </w:r>
+      <w:r>
+        <w:t xml:space="preserve"> unicamente una dieta, mentre gli utenti premium </w:t>
+      </w:r>
+      <w:r>
+        <w:rPr>
+          <w:highlight w:val="cyan"/>
+        </w:rPr>
+        <w:t>possono scegliere</w:t>
+      </w:r>
+      <w:r>
+        <w:t xml:space="preserve"> fra tutte le diete compatibili con il loro obiettivo.</w:t>
       </w:r>
       <w:r>
         <w:t xml:space="preserve"> </w:t>
@@ -683,19 +858,31 @@
         </w:numPr>
       </w:pPr>
       <w:r>
-        <w:t>Calcolo del peso forma</w:t>
-      </w:r>
-    </w:p>
-    <w:p>
-      <w:pPr>
-        <w:pStyle w:val="Paragrafoelenco"/>
-        <w:numPr>
-          <w:ilvl w:val="0"/>
-          <w:numId w:val="2"/>
-        </w:numPr>
-      </w:pPr>
-      <w:r>
-        <w:t>Visualizzazione della dieta predefinita l’obiettivo di default</w:t>
+        <w:rPr>
+          <w:highlight w:val="cyan"/>
+        </w:rPr>
+        <w:t>Calcolo</w:t>
+      </w:r>
+      <w:r>
+        <w:t xml:space="preserve"> del peso forma</w:t>
+      </w:r>
+    </w:p>
+    <w:p>
+      <w:pPr>
+        <w:pStyle w:val="Paragrafoelenco"/>
+        <w:numPr>
+          <w:ilvl w:val="0"/>
+          <w:numId w:val="2"/>
+        </w:numPr>
+      </w:pPr>
+      <w:r>
+        <w:rPr>
+          <w:highlight w:val="cyan"/>
+        </w:rPr>
+        <w:t>Visualizzazione</w:t>
+      </w:r>
+      <w:r>
+        <w:t xml:space="preserve"> della dieta predefinita l’obiettivo di default</w:t>
       </w:r>
     </w:p>
     <w:p>
@@ -712,31 +899,50 @@
         </w:numPr>
       </w:pPr>
       <w:r>
-        <w:t>Scelta della dieta tra quelle compatibili con l’obiettivo</w:t>
-      </w:r>
-    </w:p>
-    <w:p>
-      <w:pPr>
-        <w:pStyle w:val="Paragrafoelenco"/>
-        <w:numPr>
-          <w:ilvl w:val="0"/>
-          <w:numId w:val="2"/>
-        </w:numPr>
-      </w:pPr>
-      <w:r>
-        <w:t>Visualizzazione del pasto successivo in base a ora e giorno della settimana</w:t>
-      </w:r>
-    </w:p>
-    <w:p>
-      <w:pPr>
-        <w:pStyle w:val="Paragrafoelenco"/>
-        <w:numPr>
-          <w:ilvl w:val="0"/>
-          <w:numId w:val="2"/>
-        </w:numPr>
-      </w:pPr>
-      <w:r>
-        <w:t>Scelta di un piatto alternativo generato casualmente</w:t>
+        <w:rPr>
+          <w:highlight w:val="cyan"/>
+        </w:rPr>
+        <w:t>Scelta della dieta</w:t>
+      </w:r>
+      <w:r>
+        <w:t xml:space="preserve"> tra quelle compatibili con l’obiettivo</w:t>
+      </w:r>
+    </w:p>
+    <w:p>
+      <w:pPr>
+        <w:pStyle w:val="Paragrafoelenco"/>
+        <w:numPr>
+          <w:ilvl w:val="0"/>
+          <w:numId w:val="2"/>
+        </w:numPr>
+      </w:pPr>
+      <w:r>
+        <w:rPr>
+          <w:highlight w:val="cyan"/>
+        </w:rPr>
+        <w:lastRenderedPageBreak/>
+        <w:t>Visualizzazione</w:t>
+      </w:r>
+      <w:r>
+        <w:t xml:space="preserve"> del pasto successivo in base a ora e giorno della settimana</w:t>
+      </w:r>
+    </w:p>
+    <w:p>
+      <w:pPr>
+        <w:pStyle w:val="Paragrafoelenco"/>
+        <w:numPr>
+          <w:ilvl w:val="0"/>
+          <w:numId w:val="2"/>
+        </w:numPr>
+      </w:pPr>
+      <w:r>
+        <w:rPr>
+          <w:highlight w:val="cyan"/>
+        </w:rPr>
+        <w:t>Scelta di un piatto</w:t>
+      </w:r>
+      <w:r>
+        <w:t xml:space="preserve"> alternativo generato casualmente</w:t>
       </w:r>
     </w:p>
     <w:p>
@@ -753,7 +959,6 @@
         </w:numPr>
       </w:pPr>
       <w:r>
-        <w:lastRenderedPageBreak/>
         <w:t>Basata su 7 giorni</w:t>
       </w:r>
     </w:p>
@@ -791,6 +996,9 @@
       </w:pPr>
       <w:r>
         <w:t>Ad ogni piatto è associato un apporto nutrizionale (calorie, proteine, carboidrati, grassi)</w:t>
+      </w:r>
+      <w:r>
+        <w:t xml:space="preserve"> basato su 100gr di prodotto alimentare</w:t>
       </w:r>
     </w:p>
     <w:p>
@@ -898,8 +1106,6 @@
       <w:r>
         <w:t>Nel caso in cui ci risulti più facile trattare con gli ingredienti si switcha.</w:t>
       </w:r>
-      <w:bookmarkStart w:id="0" w:name="_GoBack"/>
-      <w:bookmarkEnd w:id="0"/>
     </w:p>
     <w:sectPr>
       <w:pgSz w:w="11906" w:h="16838"/>

</xml_diff>

<commit_message>
Requisiti abbastanza finiti, glossario completato da riguardare
</commit_message>
<xml_diff>
--- a/Requisiti.docx
+++ b/Requisiti.docx
@@ -3,6 +3,9 @@
 <w:document xmlns:wpc="http://schemas.microsoft.com/office/word/2010/wordprocessingCanvas" xmlns:mc="http://schemas.openxmlformats.org/markup-compatibility/2006" xmlns:o="urn:schemas-microsoft-com:office:office" xmlns:r="http://schemas.openxmlformats.org/officeDocument/2006/relationships" xmlns:m="http://schemas.openxmlformats.org/officeDocument/2006/math" xmlns:v="urn:schemas-microsoft-com:vml" xmlns:wp14="http://schemas.microsoft.com/office/word/2010/wordprocessingDrawing" xmlns:wp="http://schemas.openxmlformats.org/drawingml/2006/wordprocessingDrawing" xmlns:w10="urn:schemas-microsoft-com:office:word" xmlns:w="http://schemas.openxmlformats.org/wordprocessingml/2006/main" xmlns:w14="http://schemas.microsoft.com/office/word/2010/wordml" xmlns:w15="http://schemas.microsoft.com/office/word/2012/wordml" xmlns:wpg="http://schemas.microsoft.com/office/word/2010/wordprocessingGroup" xmlns:wpi="http://schemas.microsoft.com/office/word/2010/wordprocessingInk" xmlns:wne="http://schemas.microsoft.com/office/word/2006/wordml" xmlns:wps="http://schemas.microsoft.com/office/word/2010/wordprocessingShape" mc:Ignorable="w14 w15 wp14">
   <w:body>
     <w:p>
+      <w:pPr>
+        <w:pStyle w:val="Titolo"/>
+      </w:pPr>
       <w:r>
         <w:t>Requisiti del cliente</w:t>
       </w:r>
@@ -23,80 +26,68 @@
         <w:t xml:space="preserve"> </w:t>
       </w:r>
       <w:r>
-        <w:rPr>
-          <w:highlight w:val="yellow"/>
-        </w:rPr>
-        <w:t>XXX</w:t>
-      </w:r>
-      <w:r>
-        <w:t xml:space="preserve"> vuole realizzare una piattaforma software per pubblicizzare i propri </w:t>
+        <w:t xml:space="preserve">vuole realizzare una piattaforma software per pubblicizzare </w:t>
+      </w:r>
+      <w:r>
+        <w:t xml:space="preserve">ed utilizzare </w:t>
+      </w:r>
+      <w:r>
+        <w:t xml:space="preserve">i </w:t>
+      </w:r>
+      <w:r>
+        <w:t xml:space="preserve">propri servizi </w:t>
+      </w:r>
+      <w:proofErr w:type="spellStart"/>
+      <w:r>
+        <w:t>dietistici</w:t>
+      </w:r>
+      <w:proofErr w:type="spellEnd"/>
+      <w:r>
+        <w:t xml:space="preserve">. </w:t>
+      </w:r>
+      <w:r>
+        <w:t>L’azienda</w:t>
+      </w:r>
+      <w:r>
+        <w:t xml:space="preserve"> intende distribuire </w:t>
+      </w:r>
+      <w:r>
+        <w:t xml:space="preserve">l’applicazione </w:t>
+      </w:r>
+      <w:r>
+        <w:t xml:space="preserve">in più </w:t>
       </w:r>
       <w:r>
         <w:rPr>
           <w:highlight w:val="green"/>
         </w:rPr>
-        <w:t xml:space="preserve">servizi </w:t>
-      </w:r>
-      <w:proofErr w:type="spellStart"/>
+        <w:t>versioni</w:t>
+      </w:r>
+      <w:r>
+        <w:t xml:space="preserve"> iniziando da una versione gratuita che permette l’utilizzo da parte di un solo utente </w:t>
+      </w:r>
+      <w:r>
+        <w:t>e impone restrizioni sull’uso, e</w:t>
+      </w:r>
+      <w:r>
+        <w:t xml:space="preserve"> una versione a pagamento che permette di aggiungere più utenti e sfruttare tutti i servizi. </w:t>
+      </w:r>
+    </w:p>
+    <w:p>
+      <w:r>
+        <w:t xml:space="preserve">Alla creazione di un nuovo </w:t>
+      </w:r>
       <w:r>
         <w:rPr>
           <w:highlight w:val="green"/>
         </w:rPr>
-        <w:t>dietistici</w:t>
-      </w:r>
-      <w:proofErr w:type="spellEnd"/>
-      <w:r>
-        <w:t xml:space="preserve">. A questo scopo si devono </w:t>
-      </w:r>
-      <w:r>
-        <w:rPr>
-          <w:highlight w:val="cyan"/>
-        </w:rPr>
-        <w:t>gestire i profili di utenti</w:t>
-      </w:r>
-      <w:r>
-        <w:t xml:space="preserve">. L’azienda </w:t>
-      </w:r>
-      <w:r>
-        <w:rPr>
-          <w:highlight w:val="cyan"/>
-        </w:rPr>
-        <w:t>richiede</w:t>
-      </w:r>
-      <w:r>
-        <w:t xml:space="preserve"> che tutti gli </w:t>
-      </w:r>
-      <w:r>
-        <w:rPr>
-          <w:highlight w:val="green"/>
-        </w:rPr>
-        <w:t>utilizzatori</w:t>
-      </w:r>
-      <w:r>
-        <w:t xml:space="preserve"> dell’applicazione </w:t>
-      </w:r>
-      <w:r>
-        <w:rPr>
-          <w:highlight w:val="cyan"/>
-        </w:rPr>
-        <w:t>effettuino una registrazione</w:t>
-      </w:r>
-      <w:r>
-        <w:t xml:space="preserve">, con possibilità di registrazione standard </w:t>
-      </w:r>
-      <w:r>
-        <w:t xml:space="preserve">gratuita </w:t>
-      </w:r>
-      <w:r>
-        <w:t>o premium</w:t>
-      </w:r>
-      <w:r>
-        <w:t xml:space="preserve"> a pagamento.</w:t>
-      </w:r>
-    </w:p>
-    <w:p>
-      <w:r>
-        <w:t xml:space="preserve">In sede di registrazione è richiesta all’utente la </w:t>
+        <w:t>profilo utente</w:t>
+      </w:r>
+      <w:r>
+        <w:t xml:space="preserve"> è richiesta</w:t>
+      </w:r>
+      <w:r>
+        <w:t xml:space="preserve"> la </w:t>
       </w:r>
       <w:r>
         <w:rPr>
@@ -225,7 +216,13 @@
         </w:numPr>
       </w:pPr>
       <w:r>
-        <w:t>Carico del tipo di lavoro (scala 1-5 tra lavoro di scrivania e lavoro manuale intenso)</w:t>
+        <w:t xml:space="preserve">Carico </w:t>
+      </w:r>
+      <w:r>
+        <w:t>lavorativo</w:t>
+      </w:r>
+      <w:r>
+        <w:t xml:space="preserve"> (scala 1-5 tra lavoro di scrivania e lavoro manuale intenso)</w:t>
       </w:r>
     </w:p>
     <w:p>
@@ -249,21 +246,18 @@
         </w:numPr>
       </w:pPr>
       <w:r>
-        <w:t>Tipologia di sport (scelta tra una lista di possibilità XXX)</w:t>
-      </w:r>
-    </w:p>
-    <w:p>
-      <w:r>
-        <w:t xml:space="preserve">Solo per gli </w:t>
-      </w:r>
-      <w:r>
-        <w:rPr>
-          <w:highlight w:val="green"/>
-        </w:rPr>
-        <w:t>utenti premium</w:t>
-      </w:r>
-      <w:r>
-        <w:t xml:space="preserve"> sono inoltre disponibili:</w:t>
+        <w:t xml:space="preserve">Carico </w:t>
+      </w:r>
+      <w:r>
+        <w:t>sportivo</w:t>
+      </w:r>
+      <w:r>
+        <w:t xml:space="preserve"> (scala 1-5 di intensità agonistica)</w:t>
+      </w:r>
+    </w:p>
+    <w:p>
+      <w:r>
+        <w:t>Nella versione premium è inoltre possibile specificare:</w:t>
       </w:r>
     </w:p>
     <w:p>
@@ -284,7 +278,16 @@
         <w:t xml:space="preserve"> d</w:t>
       </w:r>
       <w:r>
-        <w:t>ella dieta a scelta tra mantenimento peso (default per gli utenti standard), aumento massa muscolare, perdita di peso, definizione muscolare</w:t>
+        <w:t>ella dieta a scelta tra mantenimento peso, aumento massa muscolare, perdita di peso</w:t>
+      </w:r>
+      <w:r>
+        <w:t xml:space="preserve"> </w:t>
+      </w:r>
+      <w:r>
+        <w:t>(default per gli versione standard)</w:t>
+      </w:r>
+      <w:r>
+        <w:t>, definizione muscolare</w:t>
       </w:r>
     </w:p>
     <w:p>
@@ -294,118 +297,189 @@
           <w:ilvl w:val="0"/>
           <w:numId w:val="2"/>
         </w:numPr>
-        <w:rPr>
-          <w:color w:val="FF0000"/>
-        </w:rPr>
-      </w:pPr>
-      <w:r>
-        <w:rPr>
-          <w:color w:val="FF0000"/>
+      </w:pPr>
+      <w:r>
+        <w:rPr>
           <w:highlight w:val="green"/>
         </w:rPr>
         <w:t>Preferenze</w:t>
       </w:r>
       <w:r>
-        <w:rPr>
-          <w:color w:val="FF0000"/>
-        </w:rPr>
         <w:t xml:space="preserve"> alimentari</w:t>
+      </w:r>
+      <w:r>
+        <w:t xml:space="preserve"> in termini di ingredienti da escludere dal calcolo della dieta</w:t>
+      </w:r>
+      <w:r>
+        <w:t xml:space="preserve"> (nella versione standard tutti gli ingredienti sono ammessi)</w:t>
+      </w:r>
+    </w:p>
+    <w:p>
+      <w:r>
+        <w:t>Un</w:t>
+      </w:r>
+      <w:r>
+        <w:t xml:space="preserve"> utilizzatore deve</w:t>
+      </w:r>
+      <w:r>
+        <w:t xml:space="preserve"> poter </w:t>
+      </w:r>
+      <w:r>
+        <w:rPr>
+          <w:highlight w:val="cyan"/>
+        </w:rPr>
+        <w:t>visualizzare, modificare</w:t>
+      </w:r>
+      <w:r>
+        <w:rPr>
+          <w:highlight w:val="cyan"/>
+        </w:rPr>
+        <w:t>, aggiungere</w:t>
+      </w:r>
+      <w:r>
+        <w:rPr>
+          <w:highlight w:val="cyan"/>
+        </w:rPr>
+        <w:t xml:space="preserve"> e cancellare </w:t>
+      </w:r>
+      <w:r>
+        <w:rPr>
+          <w:highlight w:val="cyan"/>
+        </w:rPr>
+        <w:t>un</w:t>
+      </w:r>
+      <w:r>
+        <w:rPr>
+          <w:highlight w:val="cyan"/>
+        </w:rPr>
+        <w:t xml:space="preserve"> profilo</w:t>
+      </w:r>
+      <w:r>
+        <w:t>. Un</w:t>
+      </w:r>
+      <w:r>
+        <w:t xml:space="preserve"> utilizzatore</w:t>
+      </w:r>
+      <w:r>
+        <w:t xml:space="preserve"> può inoltre </w:t>
+      </w:r>
+      <w:r>
+        <w:rPr>
+          <w:highlight w:val="cyan"/>
+        </w:rPr>
+        <w:t>effettuare l’upgrade</w:t>
+      </w:r>
+      <w:r>
+        <w:t xml:space="preserve"> a un’altra versione.</w:t>
+      </w:r>
+      <w:r>
+        <w:t xml:space="preserve"> La licenza della versione è permanente.</w:t>
+      </w:r>
+    </w:p>
+    <w:p>
+      <w:r>
+        <w:t>Deve essere altresì possibile cambiare il profilo utente attivo.</w:t>
       </w:r>
       <w:bookmarkStart w:id="0" w:name="_GoBack"/>
       <w:bookmarkEnd w:id="0"/>
     </w:p>
-    <w:p>
-      <w:pPr>
-        <w:pStyle w:val="Paragrafoelenco"/>
-        <w:numPr>
-          <w:ilvl w:val="0"/>
-          <w:numId w:val="2"/>
-        </w:numPr>
-      </w:pPr>
+    <w:p/>
+    <w:p>
+      <w:r>
+        <w:t xml:space="preserve">L’azienda </w:t>
+      </w:r>
+      <w:r>
+        <w:rPr>
+          <w:highlight w:val="cyan"/>
+        </w:rPr>
+        <w:t>dispone</w:t>
+      </w:r>
+      <w:r>
+        <w:t xml:space="preserve"> di diverse tipologie di </w:t>
+      </w:r>
       <w:r>
         <w:rPr>
           <w:highlight w:val="green"/>
         </w:rPr>
-        <w:t>Intolleranze</w:t>
+        <w:t>dieta</w:t>
+      </w:r>
+      <w:r>
+        <w:t>, compatibili o meno con i vari obiettivi</w:t>
+      </w:r>
+      <w:r>
+        <w:t>. Nella versione</w:t>
+      </w:r>
+      <w:r>
+        <w:t xml:space="preserve"> standard viene </w:t>
+      </w:r>
+      <w:r>
+        <w:rPr>
+          <w:highlight w:val="cyan"/>
+        </w:rPr>
+        <w:t>presentata</w:t>
+      </w:r>
+      <w:r>
+        <w:t xml:space="preserve"> unicamente la dieta di default per un certo obiettivo</w:t>
+      </w:r>
+      <w:r>
+        <w:t>, mentre</w:t>
+      </w:r>
+      <w:r>
+        <w:t xml:space="preserve"> nella versione</w:t>
+      </w:r>
+      <w:r>
+        <w:t xml:space="preserve"> premium </w:t>
+      </w:r>
+      <w:r>
+        <w:t xml:space="preserve">è </w:t>
+      </w:r>
+      <w:r>
+        <w:rPr>
+          <w:highlight w:val="cyan"/>
+        </w:rPr>
+        <w:t>po</w:t>
+      </w:r>
+      <w:r>
+        <w:rPr>
+          <w:highlight w:val="cyan"/>
+        </w:rPr>
+        <w:t>ssibile</w:t>
+      </w:r>
+      <w:r>
+        <w:rPr>
+          <w:highlight w:val="cyan"/>
+        </w:rPr>
+        <w:t xml:space="preserve"> scegliere</w:t>
+      </w:r>
+      <w:r>
+        <w:t xml:space="preserve"> fra tutte </w:t>
+      </w:r>
+      <w:r>
+        <w:t>le diete compatibili con</w:t>
       </w:r>
       <w:r>
         <w:t xml:space="preserve"> </w:t>
       </w:r>
       <w:r>
-        <w:rPr>
-          <w:highlight w:val="green"/>
-        </w:rPr>
-        <w:t>e allergie</w:t>
-      </w:r>
-    </w:p>
-    <w:p>
-      <w:r>
-        <w:t xml:space="preserve">Un utente premium deve poter </w:t>
-      </w:r>
-      <w:r>
-        <w:rPr>
-          <w:highlight w:val="cyan"/>
-        </w:rPr>
-        <w:t>visualizzare, modificare e cancellare il suo profilo</w:t>
-      </w:r>
-      <w:r>
-        <w:t xml:space="preserve">. Un utente standard può inoltre </w:t>
-      </w:r>
-      <w:r>
-        <w:rPr>
-          <w:highlight w:val="cyan"/>
-        </w:rPr>
-        <w:t>effettuare l’upgrade a utente premium</w:t>
-      </w:r>
-      <w:r>
-        <w:t>, modificando contestualmente la sua scheda anagrafica e fisiologica.</w:t>
-      </w:r>
-    </w:p>
-    <w:p>
-      <w:r>
-        <w:t xml:space="preserve">L’azienda </w:t>
-      </w:r>
-      <w:r>
-        <w:rPr>
-          <w:highlight w:val="cyan"/>
-        </w:rPr>
-        <w:t>dispone</w:t>
-      </w:r>
-      <w:r>
-        <w:t xml:space="preserve"> di diverse tipologie di </w:t>
-      </w:r>
-      <w:r>
-        <w:rPr>
-          <w:highlight w:val="green"/>
-        </w:rPr>
-        <w:t>dieta</w:t>
-      </w:r>
-      <w:r>
-        <w:t xml:space="preserve">, compatibili o meno con i vari obiettivi. Agli utenti standard viene </w:t>
-      </w:r>
-      <w:r>
-        <w:rPr>
-          <w:highlight w:val="cyan"/>
-        </w:rPr>
-        <w:t>presentata</w:t>
-      </w:r>
-      <w:r>
-        <w:t xml:space="preserve"> unicamente una dieta, mentre gli utenti premium </w:t>
-      </w:r>
-      <w:r>
-        <w:rPr>
-          <w:highlight w:val="cyan"/>
-        </w:rPr>
-        <w:t>possono scegliere</w:t>
-      </w:r>
-      <w:r>
-        <w:t xml:space="preserve"> fra tutte le diete compatibili con il loro obiettivo.</w:t>
+        <w:t>l’</w:t>
+      </w:r>
+      <w:r>
+        <w:t>obiettivo.</w:t>
       </w:r>
       <w:r>
         <w:t xml:space="preserve"> </w:t>
       </w:r>
       <w:r>
-        <w:t>Tabella delle compatibilità:</w:t>
+        <w:t>In seguito è riportato l’elenco delle diete nominate dall’azienda, unitamente alle</w:t>
+      </w:r>
+      <w:r>
+        <w:t xml:space="preserve"> compatibilità</w:t>
+      </w:r>
+      <w:r>
+        <w:t xml:space="preserve"> con gli obiettivi</w:t>
+      </w:r>
+      <w:r>
+        <w:t>:</w:t>
       </w:r>
     </w:p>
     <w:tbl>
@@ -846,7 +920,62 @@
     <w:p/>
     <w:p>
       <w:r>
-        <w:t>Agli utenti standard sono forniti i seguenti servizi:</w:t>
+        <w:lastRenderedPageBreak/>
+        <w:t xml:space="preserve">Gli </w:t>
+      </w:r>
+      <w:r>
+        <w:rPr>
+          <w:highlight w:val="green"/>
+        </w:rPr>
+        <w:t>algoritmi</w:t>
+      </w:r>
+      <w:r>
+        <w:t xml:space="preserve"> per il </w:t>
+      </w:r>
+      <w:r>
+        <w:t xml:space="preserve">calcolo delle diete sono proprietari e sviluppati internamente all’azienda. Al fine di permettere il </w:t>
+      </w:r>
+      <w:proofErr w:type="spellStart"/>
+      <w:r>
+        <w:t>testing</w:t>
+      </w:r>
+      <w:proofErr w:type="spellEnd"/>
+      <w:r>
+        <w:t xml:space="preserve"> del software l’azienda mette a disposizione gli algoritmi </w:t>
+      </w:r>
+      <w:commentRangeStart w:id="1"/>
+      <w:r>
+        <w:rPr>
+          <w:color w:val="FF0000"/>
+        </w:rPr>
+        <w:t>della dieta a punti e dieta vegana</w:t>
+      </w:r>
+      <w:commentRangeEnd w:id="1"/>
+      <w:r>
+        <w:rPr>
+          <w:rStyle w:val="Rimandocommento"/>
+        </w:rPr>
+        <w:commentReference w:id="1"/>
+      </w:r>
+      <w:r>
+        <w:rPr>
+          <w:color w:val="FF0000"/>
+        </w:rPr>
+        <w:t xml:space="preserve">. </w:t>
+      </w:r>
+      <w:r>
+        <w:t>Si prevede che in futuro possano essere aggiunte nuove tipolo</w:t>
+      </w:r>
+      <w:r>
+        <w:t>gie di dieta e di obiettivi.</w:t>
+      </w:r>
+    </w:p>
+    <w:p>
+      <w:r>
+        <w:t>Nella versione</w:t>
+      </w:r>
+      <w:r>
+        <w:t xml:space="preserve"> standard sono forniti i seguenti servizi:</w:t>
       </w:r>
     </w:p>
     <w:p>
@@ -858,13 +987,7 @@
         </w:numPr>
       </w:pPr>
       <w:r>
-        <w:rPr>
-          <w:highlight w:val="cyan"/>
-        </w:rPr>
-        <w:t>Calcolo</w:t>
-      </w:r>
-      <w:r>
-        <w:t xml:space="preserve"> del peso forma</w:t>
+        <w:t>Visualizzazione di un profilo utente (con ricalcolo automatico del peso forma)</w:t>
       </w:r>
     </w:p>
     <w:p>
@@ -887,7 +1010,13 @@
     </w:p>
     <w:p>
       <w:r>
-        <w:t>Agli utenti premium inoltre sono forniti i servizi:</w:t>
+        <w:t>Nella versione</w:t>
+      </w:r>
+      <w:r>
+        <w:t xml:space="preserve"> </w:t>
+      </w:r>
+      <w:r>
+        <w:t>premium inoltre sono forniti i servizi:</w:t>
       </w:r>
     </w:p>
     <w:p>
@@ -920,7 +1049,6 @@
         <w:rPr>
           <w:highlight w:val="cyan"/>
         </w:rPr>
-        <w:lastRenderedPageBreak/>
         <w:t>Visualizzazione</w:t>
       </w:r>
       <w:r>
@@ -947,60 +1075,68 @@
     </w:p>
     <w:p>
       <w:r>
-        <w:t>Ogni dieta ha le seguenti caratteristiche:</w:t>
-      </w:r>
-    </w:p>
-    <w:p>
-      <w:pPr>
-        <w:pStyle w:val="Paragrafoelenco"/>
-        <w:numPr>
-          <w:ilvl w:val="0"/>
-          <w:numId w:val="2"/>
-        </w:numPr>
-      </w:pPr>
-      <w:r>
-        <w:t>Basata su 7 giorni</w:t>
-      </w:r>
-    </w:p>
-    <w:p>
-      <w:pPr>
-        <w:pStyle w:val="Paragrafoelenco"/>
-        <w:numPr>
-          <w:ilvl w:val="0"/>
-          <w:numId w:val="2"/>
-        </w:numPr>
-      </w:pPr>
-      <w:r>
-        <w:t>Ogni giorno si compone di pasti a diversi orari</w:t>
-      </w:r>
-    </w:p>
-    <w:p>
-      <w:pPr>
-        <w:pStyle w:val="Paragrafoelenco"/>
-        <w:numPr>
-          <w:ilvl w:val="0"/>
-          <w:numId w:val="2"/>
-        </w:numPr>
-      </w:pPr>
-      <w:r>
-        <w:t>Ogni pasto si compone di piatti</w:t>
-      </w:r>
-    </w:p>
-    <w:p>
-      <w:pPr>
-        <w:pStyle w:val="Paragrafoelenco"/>
-        <w:numPr>
-          <w:ilvl w:val="0"/>
-          <w:numId w:val="2"/>
-        </w:numPr>
-      </w:pPr>
-      <w:r>
-        <w:t>Ad ogni piatto è associato un apporto nutrizionale (calorie, proteine, carboidrati, grassi)</w:t>
-      </w:r>
-      <w:r>
-        <w:t xml:space="preserve"> basato su 100gr di prodotto alimentare</w:t>
-      </w:r>
-    </w:p>
+        <w:t xml:space="preserve">Ogni dieta </w:t>
+      </w:r>
+      <w:r>
+        <w:t>è b</w:t>
+      </w:r>
+      <w:r>
+        <w:t>asata su 7 giorni</w:t>
+      </w:r>
+      <w:r>
+        <w:t>, ognuno dei quali prevede una serie di pasti a diversi orari, o</w:t>
+      </w:r>
+      <w:r>
+        <w:t>gni pasto si compone di piatti</w:t>
+      </w:r>
+      <w:r>
+        <w:t xml:space="preserve"> </w:t>
+      </w:r>
+      <w:r>
+        <w:t>in una certa quantità</w:t>
+      </w:r>
+      <w:r>
+        <w:t xml:space="preserve">. </w:t>
+      </w:r>
+    </w:p>
+    <w:p>
+      <w:r>
+        <w:t>Un piatto è compos</w:t>
+      </w:r>
+      <w:r>
+        <w:t>to da un elenco di ingredienti e ad</w:t>
+      </w:r>
+      <w:r>
+        <w:t xml:space="preserve"> ogni piatto è associato un apporto nutrizionale (calorie, proteine, carboidrati, grassi) basato su 100gr di prodotto alimentare</w:t>
+      </w:r>
+      <w:r>
+        <w:t>.</w:t>
+      </w:r>
+    </w:p>
+    <w:p>
+      <w:r>
+        <w:t>U</w:t>
+      </w:r>
+      <w:r>
+        <w:t>n ingrediente è caratterizzato unicamente dal suo nome e non dai suoi valori nutrizionali. Esempi di ingredienti sono: lattuga, pasta, salsa di pomodoro.</w:t>
+      </w:r>
+      <w:r>
+        <w:t xml:space="preserve"> Non volendo realizzare un ricettario, non si indicano le </w:t>
+      </w:r>
+      <w:r>
+        <w:t xml:space="preserve">quantità dei </w:t>
+      </w:r>
+      <w:r>
+        <w:t>singol</w:t>
+      </w:r>
+      <w:r>
+        <w:t>i</w:t>
+      </w:r>
+      <w:r>
+        <w:t xml:space="preserve"> ingredienti componenti un piatto.</w:t>
+      </w:r>
+    </w:p>
+    <w:p/>
     <w:p>
       <w:pPr>
         <w:pStyle w:val="Paragrafoelenco"/>
@@ -1026,15 +1162,10 @@
         </w:numPr>
       </w:pPr>
       <w:r>
-        <w:t xml:space="preserve">Persistenza </w:t>
-      </w:r>
-      <w:proofErr w:type="spellStart"/>
-      <w:r>
-        <w:t>fittizzia</w:t>
-      </w:r>
-      <w:proofErr w:type="spellEnd"/>
-      <w:r>
-        <w:t xml:space="preserve"> come sul </w:t>
+        <w:t>Persistenza fitti</w:t>
+      </w:r>
+      <w:r>
+        <w:t xml:space="preserve">zia come sul </w:t>
       </w:r>
       <w:r>
         <w:t>l’esempio dei videogiochi</w:t>
@@ -1049,41 +1180,31 @@
         </w:numPr>
       </w:pPr>
       <w:r>
-        <w:t xml:space="preserve">La formula per il calcolo del peso forma è la </w:t>
+        <w:t xml:space="preserve">La formula per il calcolo del peso forma è la formula di </w:t>
       </w:r>
       <w:proofErr w:type="spellStart"/>
       <w:r>
-        <w:t>formukla</w:t>
+        <w:t>Keyes</w:t>
       </w:r>
       <w:proofErr w:type="spellEnd"/>
       <w:r>
-        <w:t xml:space="preserve"> di </w:t>
+        <w:t xml:space="preserve">, ma nell’analisi dei requisiti </w:t>
+      </w:r>
+      <w:r>
+        <w:t>scriviamo</w:t>
+      </w:r>
+      <w:r>
+        <w:t xml:space="preserve"> che l’azienda potrebbe decidere di cambiare la formula e quindi va trattata come un requisito instabile e fare una </w:t>
       </w:r>
       <w:proofErr w:type="spellStart"/>
       <w:r>
-        <w:t>Keyes</w:t>
+        <w:t>factory</w:t>
       </w:r>
       <w:proofErr w:type="spellEnd"/>
       <w:r>
-        <w:t xml:space="preserve">, ma nell’analisi dei requisiti </w:t>
-      </w:r>
-      <w:proofErr w:type="spellStart"/>
-      <w:r>
-        <w:t>scrviaimo</w:t>
-      </w:r>
-      <w:proofErr w:type="spellEnd"/>
-      <w:r>
-        <w:t xml:space="preserve"> che l’azienda potrebbe decidere di cambiare la formula e quindi va trattata come un requisito instabile e fare una </w:t>
-      </w:r>
-      <w:proofErr w:type="spellStart"/>
-      <w:r>
-        <w:t>factory</w:t>
-      </w:r>
-      <w:proofErr w:type="spellEnd"/>
-      <w:r>
         <w:t xml:space="preserve"> di formule aperta ad estensioni (</w:t>
       </w:r>
-      <w:hyperlink r:id="rId5" w:history="1">
+      <w:hyperlink r:id="rId7" w:history="1">
         <w:r>
           <w:rPr>
             <w:rStyle w:val="Collegamentoipertestuale"/>
@@ -1104,7 +1225,15 @@
         </w:numPr>
       </w:pPr>
       <w:r>
-        <w:t>Nel caso in cui ci risulti più facile trattare con gli ingredienti si switcha.</w:t>
+        <w:t xml:space="preserve">Nel caso in cui ci risulti più facile trattare con gli ingredienti si </w:t>
+      </w:r>
+      <w:proofErr w:type="spellStart"/>
+      <w:r>
+        <w:t>switcha</w:t>
+      </w:r>
+      <w:proofErr w:type="spellEnd"/>
+      <w:r>
+        <w:t>.</w:t>
       </w:r>
     </w:p>
     <w:sectPr>
@@ -1115,6 +1244,33 @@
     </w:sectPr>
   </w:body>
 </w:document>
+</file>
+
+<file path=word/comments.xml><?xml version="1.0" encoding="utf-8"?>
+<w:comments xmlns:wpc="http://schemas.microsoft.com/office/word/2010/wordprocessingCanvas" xmlns:mc="http://schemas.openxmlformats.org/markup-compatibility/2006" xmlns:o="urn:schemas-microsoft-com:office:office" xmlns:r="http://schemas.openxmlformats.org/officeDocument/2006/relationships" xmlns:m="http://schemas.openxmlformats.org/officeDocument/2006/math" xmlns:v="urn:schemas-microsoft-com:vml" xmlns:wp14="http://schemas.microsoft.com/office/word/2010/wordprocessingDrawing" xmlns:wp="http://schemas.openxmlformats.org/drawingml/2006/wordprocessingDrawing" xmlns:w10="urn:schemas-microsoft-com:office:word" xmlns:w="http://schemas.openxmlformats.org/wordprocessingml/2006/main" xmlns:w14="http://schemas.microsoft.com/office/word/2010/wordml" xmlns:w15="http://schemas.microsoft.com/office/word/2012/wordml" xmlns:wpg="http://schemas.microsoft.com/office/word/2010/wordprocessingGroup" xmlns:wpi="http://schemas.microsoft.com/office/word/2010/wordprocessingInk" xmlns:wne="http://schemas.microsoft.com/office/word/2006/wordml" xmlns:wps="http://schemas.microsoft.com/office/word/2010/wordprocessingShape" mc:Ignorable="w14 w15 wp14">
+  <w:comment w:id="1" w:author="Federico B" w:date="2016-03-24T16:01:00Z" w:initials="FB">
+    <w:p>
+      <w:pPr>
+        <w:pStyle w:val="Testocommento"/>
+      </w:pPr>
+      <w:r>
+        <w:rPr>
+          <w:rStyle w:val="Rimandocommento"/>
+        </w:rPr>
+        <w:annotationRef/>
+      </w:r>
+      <w:r>
+        <w:t>Poi ci pensiamo</w:t>
+      </w:r>
+    </w:p>
+  </w:comment>
+</w:comments>
+</file>
+
+<file path=word/commentsExtended.xml><?xml version="1.0" encoding="utf-8"?>
+<w15:commentsEx xmlns:wpc="http://schemas.microsoft.com/office/word/2010/wordprocessingCanvas" xmlns:mc="http://schemas.openxmlformats.org/markup-compatibility/2006" xmlns:o="urn:schemas-microsoft-com:office:office" xmlns:r="http://schemas.openxmlformats.org/officeDocument/2006/relationships" xmlns:m="http://schemas.openxmlformats.org/officeDocument/2006/math" xmlns:v="urn:schemas-microsoft-com:vml" xmlns:wp14="http://schemas.microsoft.com/office/word/2010/wordprocessingDrawing" xmlns:wp="http://schemas.openxmlformats.org/drawingml/2006/wordprocessingDrawing" xmlns:w10="urn:schemas-microsoft-com:office:word" xmlns:w="http://schemas.openxmlformats.org/wordprocessingml/2006/main" xmlns:w14="http://schemas.microsoft.com/office/word/2010/wordml" xmlns:w15="http://schemas.microsoft.com/office/word/2012/wordml" xmlns:wpg="http://schemas.microsoft.com/office/word/2010/wordprocessingGroup" xmlns:wpi="http://schemas.microsoft.com/office/word/2010/wordprocessingInk" xmlns:wne="http://schemas.microsoft.com/office/word/2006/wordml" xmlns:wps="http://schemas.microsoft.com/office/word/2010/wordprocessingShape" mc:Ignorable="w14 w15 wp14">
+  <w15:commentEx w15:paraId="2A20E039" w15:done="0"/>
+</w15:commentsEx>
 </file>
 
 <file path=word/numbering.xml><?xml version="1.0" encoding="utf-8"?>
@@ -1350,6 +1506,14 @@
     <w:abstractNumId w:val="1"/>
   </w:num>
 </w:numbering>
+</file>
+
+<file path=word/people.xml><?xml version="1.0" encoding="utf-8"?>
+<w15:people xmlns:wpc="http://schemas.microsoft.com/office/word/2010/wordprocessingCanvas" xmlns:mc="http://schemas.openxmlformats.org/markup-compatibility/2006" xmlns:o="urn:schemas-microsoft-com:office:office" xmlns:r="http://schemas.openxmlformats.org/officeDocument/2006/relationships" xmlns:m="http://schemas.openxmlformats.org/officeDocument/2006/math" xmlns:v="urn:schemas-microsoft-com:vml" xmlns:wp14="http://schemas.microsoft.com/office/word/2010/wordprocessingDrawing" xmlns:wp="http://schemas.openxmlformats.org/drawingml/2006/wordprocessingDrawing" xmlns:w10="urn:schemas-microsoft-com:office:word" xmlns:w="http://schemas.openxmlformats.org/wordprocessingml/2006/main" xmlns:w14="http://schemas.microsoft.com/office/word/2010/wordml" xmlns:w15="http://schemas.microsoft.com/office/word/2012/wordml" xmlns:wpg="http://schemas.microsoft.com/office/word/2010/wordprocessingGroup" xmlns:wpi="http://schemas.microsoft.com/office/word/2010/wordprocessingInk" xmlns:wne="http://schemas.microsoft.com/office/word/2006/wordml" xmlns:wps="http://schemas.microsoft.com/office/word/2010/wordprocessingShape" mc:Ignorable="w14 w15 wp14">
+  <w15:person w15:author="Federico B">
+    <w15:presenceInfo w15:providerId="Windows Live" w15:userId="963921363de41aea"/>
+  </w15:person>
+</w15:people>
 </file>
 
 <file path=word/styles.xml><?xml version="1.0" encoding="utf-8"?>
@@ -1814,6 +1978,138 @@
       <w:u w:val="single"/>
     </w:rPr>
   </w:style>
+  <w:style w:type="character" w:styleId="Rimandocommento">
+    <w:name w:val="annotation reference"/>
+    <w:basedOn w:val="Carpredefinitoparagrafo"/>
+    <w:uiPriority w:val="99"/>
+    <w:semiHidden/>
+    <w:unhideWhenUsed/>
+    <w:rsid w:val="00252992"/>
+    <w:rPr>
+      <w:sz w:val="16"/>
+      <w:szCs w:val="16"/>
+    </w:rPr>
+  </w:style>
+  <w:style w:type="paragraph" w:styleId="Testocommento">
+    <w:name w:val="annotation text"/>
+    <w:basedOn w:val="Normale"/>
+    <w:link w:val="TestocommentoCarattere"/>
+    <w:uiPriority w:val="99"/>
+    <w:semiHidden/>
+    <w:unhideWhenUsed/>
+    <w:rsid w:val="00252992"/>
+    <w:pPr>
+      <w:spacing w:line="240" w:lineRule="auto"/>
+    </w:pPr>
+    <w:rPr>
+      <w:sz w:val="20"/>
+      <w:szCs w:val="20"/>
+    </w:rPr>
+  </w:style>
+  <w:style w:type="character" w:customStyle="1" w:styleId="TestocommentoCarattere">
+    <w:name w:val="Testo commento Carattere"/>
+    <w:basedOn w:val="Carpredefinitoparagrafo"/>
+    <w:link w:val="Testocommento"/>
+    <w:uiPriority w:val="99"/>
+    <w:semiHidden/>
+    <w:rsid w:val="00252992"/>
+    <w:rPr>
+      <w:sz w:val="20"/>
+      <w:szCs w:val="20"/>
+    </w:rPr>
+  </w:style>
+  <w:style w:type="paragraph" w:styleId="Soggettocommento">
+    <w:name w:val="annotation subject"/>
+    <w:basedOn w:val="Testocommento"/>
+    <w:next w:val="Testocommento"/>
+    <w:link w:val="SoggettocommentoCarattere"/>
+    <w:uiPriority w:val="99"/>
+    <w:semiHidden/>
+    <w:unhideWhenUsed/>
+    <w:rsid w:val="00252992"/>
+    <w:rPr>
+      <w:b/>
+      <w:bCs/>
+    </w:rPr>
+  </w:style>
+  <w:style w:type="character" w:customStyle="1" w:styleId="SoggettocommentoCarattere">
+    <w:name w:val="Soggetto commento Carattere"/>
+    <w:basedOn w:val="TestocommentoCarattere"/>
+    <w:link w:val="Soggettocommento"/>
+    <w:uiPriority w:val="99"/>
+    <w:semiHidden/>
+    <w:rsid w:val="00252992"/>
+    <w:rPr>
+      <w:b/>
+      <w:bCs/>
+      <w:sz w:val="20"/>
+      <w:szCs w:val="20"/>
+    </w:rPr>
+  </w:style>
+  <w:style w:type="paragraph" w:styleId="Testofumetto">
+    <w:name w:val="Balloon Text"/>
+    <w:basedOn w:val="Normale"/>
+    <w:link w:val="TestofumettoCarattere"/>
+    <w:uiPriority w:val="99"/>
+    <w:semiHidden/>
+    <w:unhideWhenUsed/>
+    <w:rsid w:val="00252992"/>
+    <w:pPr>
+      <w:spacing w:after="0" w:line="240" w:lineRule="auto"/>
+    </w:pPr>
+    <w:rPr>
+      <w:rFonts w:ascii="Segoe UI" w:hAnsi="Segoe UI" w:cs="Segoe UI"/>
+      <w:sz w:val="18"/>
+      <w:szCs w:val="18"/>
+    </w:rPr>
+  </w:style>
+  <w:style w:type="character" w:customStyle="1" w:styleId="TestofumettoCarattere">
+    <w:name w:val="Testo fumetto Carattere"/>
+    <w:basedOn w:val="Carpredefinitoparagrafo"/>
+    <w:link w:val="Testofumetto"/>
+    <w:uiPriority w:val="99"/>
+    <w:semiHidden/>
+    <w:rsid w:val="00252992"/>
+    <w:rPr>
+      <w:rFonts w:ascii="Segoe UI" w:hAnsi="Segoe UI" w:cs="Segoe UI"/>
+      <w:sz w:val="18"/>
+      <w:szCs w:val="18"/>
+    </w:rPr>
+  </w:style>
+  <w:style w:type="paragraph" w:styleId="Titolo">
+    <w:name w:val="Title"/>
+    <w:basedOn w:val="Normale"/>
+    <w:next w:val="Normale"/>
+    <w:link w:val="TitoloCarattere"/>
+    <w:uiPriority w:val="10"/>
+    <w:qFormat/>
+    <w:rsid w:val="00DC3C1F"/>
+    <w:pPr>
+      <w:spacing w:after="0" w:line="240" w:lineRule="auto"/>
+      <w:contextualSpacing/>
+    </w:pPr>
+    <w:rPr>
+      <w:rFonts w:asciiTheme="majorHAnsi" w:eastAsiaTheme="majorEastAsia" w:hAnsiTheme="majorHAnsi" w:cstheme="majorBidi"/>
+      <w:spacing w:val="-10"/>
+      <w:kern w:val="28"/>
+      <w:sz w:val="56"/>
+      <w:szCs w:val="56"/>
+    </w:rPr>
+  </w:style>
+  <w:style w:type="character" w:customStyle="1" w:styleId="TitoloCarattere">
+    <w:name w:val="Titolo Carattere"/>
+    <w:basedOn w:val="Carpredefinitoparagrafo"/>
+    <w:link w:val="Titolo"/>
+    <w:uiPriority w:val="10"/>
+    <w:rsid w:val="00DC3C1F"/>
+    <w:rPr>
+      <w:rFonts w:asciiTheme="majorHAnsi" w:eastAsiaTheme="majorEastAsia" w:hAnsiTheme="majorHAnsi" w:cstheme="majorBidi"/>
+      <w:spacing w:val="-10"/>
+      <w:kern w:val="28"/>
+      <w:sz w:val="56"/>
+      <w:szCs w:val="56"/>
+    </w:rPr>
+  </w:style>
 </w:styles>
 </file>
 

</xml_diff>